<commit_message>
Further work on login system
</commit_message>
<xml_diff>
--- a/External_Documentation.docx
+++ b/External_Documentation.docx
@@ -94,7 +94,15 @@
                         <w:sz w:val="56"/>
                         <w:szCs w:val="56"/>
                       </w:rPr>
-                      <w:t>Personal Portfolio - Mobile Site</w:t>
+                      <w:t xml:space="preserve">Personal Portfolio - </w:t>
+                    </w:r>
+                    <w:r>
+                      <w:rPr>
+                        <w:rFonts w:asciiTheme="majorHAnsi" w:eastAsiaTheme="majorEastAsia" w:hAnsiTheme="majorHAnsi" w:cstheme="majorBidi"/>
+                        <w:sz w:val="56"/>
+                        <w:szCs w:val="56"/>
+                      </w:rPr>
+                      <w:t>Business Contact List</w:t>
                     </w:r>
                   </w:p>
                 </w:tc>
@@ -463,7 +471,14 @@
                     <w:sz w:val="24"/>
                     <w:szCs w:val="24"/>
                   </w:rPr>
-                  <w:t>22</w:t>
+                  <w:t>2</w:t>
+                </w:r>
+                <w:r>
+                  <w:rPr>
+                    <w:sz w:val="24"/>
+                    <w:szCs w:val="24"/>
+                  </w:rPr>
+                  <w:t>4</w:t>
                 </w:r>
                 <w:r>
                   <w:rPr>
@@ -489,7 +504,7 @@
         <w:pStyle w:val="Heading1"/>
       </w:pPr>
       <w:bookmarkStart w:id="0" w:name="_Toc325588596"/>
-      <w:bookmarkStart w:id="1" w:name="_Toc352844694"/>
+      <w:bookmarkStart w:id="1" w:name="_Toc354550991"/>
       <w:r>
         <w:lastRenderedPageBreak/>
         <w:t>Table of Contents</w:t>
@@ -533,7 +548,7 @@
         </w:rPr>
         <w:fldChar w:fldCharType="separate"/>
       </w:r>
-      <w:hyperlink w:anchor="_Toc352844694" w:history="1">
+      <w:hyperlink w:anchor="_Toc354550991" w:history="1">
         <w:r>
           <w:rPr>
             <w:rStyle w:val="Hyperlink"/>
@@ -560,7 +575,7 @@
             <w:noProof/>
             <w:webHidden/>
           </w:rPr>
-          <w:instrText xml:space="preserve"> PAGEREF _Toc352844694 \h </w:instrText>
+          <w:instrText xml:space="preserve"> PAGEREF _Toc354550991 \h </w:instrText>
         </w:r>
         <w:r>
           <w:rPr>
@@ -599,7 +614,7 @@
           <w:lang w:val="en-US" w:eastAsia="en-US"/>
         </w:rPr>
       </w:pPr>
-      <w:hyperlink w:anchor="_Toc352844695" w:history="1">
+      <w:hyperlink w:anchor="_Toc354550992" w:history="1">
         <w:r>
           <w:rPr>
             <w:rStyle w:val="Hyperlink"/>
@@ -640,7 +655,7 @@
             <w:noProof/>
             <w:webHidden/>
           </w:rPr>
-          <w:instrText xml:space="preserve"> PAGEREF _Toc352844695 \h </w:instrText>
+          <w:instrText xml:space="preserve"> PAGEREF _Toc354550992 \h </w:instrText>
         </w:r>
         <w:r>
           <w:rPr>
@@ -679,7 +694,7 @@
           <w:lang w:val="en-US" w:eastAsia="en-US"/>
         </w:rPr>
       </w:pPr>
-      <w:hyperlink w:anchor="_Toc352844696" w:history="1">
+      <w:hyperlink w:anchor="_Toc354550993" w:history="1">
         <w:r>
           <w:rPr>
             <w:rStyle w:val="Hyperlink"/>
@@ -699,7 +714,7 @@
             <w:rStyle w:val="Hyperlink"/>
             <w:noProof/>
           </w:rPr>
-          <w:t>Controls</w:t>
+          <w:t>Nav Bar</w:t>
         </w:r>
         <w:r>
           <w:rPr>
@@ -720,7 +735,7 @@
             <w:noProof/>
             <w:webHidden/>
           </w:rPr>
-          <w:instrText xml:space="preserve"> PAGEREF _Toc352844696 \h </w:instrText>
+          <w:instrText xml:space="preserve"> PAGEREF _Toc354550993 \h </w:instrText>
         </w:r>
         <w:r>
           <w:rPr>
@@ -759,7 +774,7 @@
           <w:lang w:val="en-US" w:eastAsia="en-US"/>
         </w:rPr>
       </w:pPr>
-      <w:hyperlink w:anchor="_Toc352844697" w:history="1">
+      <w:hyperlink w:anchor="_Toc354550994" w:history="1">
         <w:r>
           <w:rPr>
             <w:rStyle w:val="Hyperlink"/>
@@ -779,7 +794,7 @@
             <w:rStyle w:val="Hyperlink"/>
             <w:noProof/>
           </w:rPr>
-          <w:t>Interface Sketch</w:t>
+          <w:t>Colours</w:t>
         </w:r>
         <w:r>
           <w:rPr>
@@ -800,7 +815,7 @@
             <w:noProof/>
             <w:webHidden/>
           </w:rPr>
-          <w:instrText xml:space="preserve"> PAGEREF _Toc352844697 \h </w:instrText>
+          <w:instrText xml:space="preserve"> PAGEREF _Toc354550994 \h </w:instrText>
         </w:r>
         <w:r>
           <w:rPr>
@@ -839,7 +854,7 @@
           <w:lang w:val="en-US" w:eastAsia="en-US"/>
         </w:rPr>
       </w:pPr>
-      <w:hyperlink w:anchor="_Toc352844698" w:history="1">
+      <w:hyperlink w:anchor="_Toc354550995" w:history="1">
         <w:r>
           <w:rPr>
             <w:rStyle w:val="Hyperlink"/>
@@ -859,7 +874,7 @@
             <w:rStyle w:val="Hyperlink"/>
             <w:noProof/>
           </w:rPr>
-          <w:t>Screen Descriptions</w:t>
+          <w:t>Typography</w:t>
         </w:r>
         <w:r>
           <w:rPr>
@@ -880,7 +895,7 @@
             <w:noProof/>
             <w:webHidden/>
           </w:rPr>
-          <w:instrText xml:space="preserve"> PAGEREF _Toc352844698 \h </w:instrText>
+          <w:instrText xml:space="preserve"> PAGEREF _Toc354550995 \h </w:instrText>
         </w:r>
         <w:r>
           <w:rPr>
@@ -919,7 +934,7 @@
           <w:lang w:val="en-US" w:eastAsia="en-US"/>
         </w:rPr>
       </w:pPr>
-      <w:hyperlink w:anchor="_Toc352844699" w:history="1">
+      <w:hyperlink w:anchor="_Toc354550996" w:history="1">
         <w:r>
           <w:rPr>
             <w:rStyle w:val="Hyperlink"/>
@@ -939,7 +954,7 @@
             <w:rStyle w:val="Hyperlink"/>
             <w:noProof/>
           </w:rPr>
-          <w:t>Characters</w:t>
+          <w:t>Wireframes</w:t>
         </w:r>
         <w:r>
           <w:rPr>
@@ -960,7 +975,7 @@
             <w:noProof/>
             <w:webHidden/>
           </w:rPr>
-          <w:instrText xml:space="preserve"> PAGEREF _Toc352844699 \h </w:instrText>
+          <w:instrText xml:space="preserve"> PAGEREF _Toc354550996 \h </w:instrText>
         </w:r>
         <w:r>
           <w:rPr>
@@ -999,7 +1014,7 @@
           <w:lang w:val="en-US" w:eastAsia="en-US"/>
         </w:rPr>
       </w:pPr>
-      <w:hyperlink w:anchor="_Toc352844700" w:history="1">
+      <w:hyperlink w:anchor="_Toc354550997" w:history="1">
         <w:r>
           <w:rPr>
             <w:rStyle w:val="Hyperlink"/>
@@ -1019,7 +1034,7 @@
             <w:rStyle w:val="Hyperlink"/>
             <w:noProof/>
           </w:rPr>
-          <w:t>Enemies</w:t>
+          <w:t>Branding</w:t>
         </w:r>
         <w:r>
           <w:rPr>
@@ -1040,7 +1055,7 @@
             <w:noProof/>
             <w:webHidden/>
           </w:rPr>
-          <w:instrText xml:space="preserve"> PAGEREF _Toc352844700 \h </w:instrText>
+          <w:instrText xml:space="preserve"> PAGEREF _Toc354550997 \h </w:instrText>
         </w:r>
         <w:r>
           <w:rPr>
@@ -1061,246 +1076,6 @@
             <w:webHidden/>
           </w:rPr>
           <w:t>5</w:t>
-        </w:r>
-        <w:r>
-          <w:rPr>
-            <w:noProof/>
-            <w:webHidden/>
-          </w:rPr>
-          <w:fldChar w:fldCharType="end"/>
-        </w:r>
-      </w:hyperlink>
-    </w:p>
-    <w:p>
-      <w:pPr>
-        <w:pStyle w:val="TOC1"/>
-        <w:rPr>
-          <w:noProof/>
-          <w:lang w:val="en-US" w:eastAsia="en-US"/>
-        </w:rPr>
-      </w:pPr>
-      <w:hyperlink w:anchor="_Toc352844701" w:history="1">
-        <w:r>
-          <w:rPr>
-            <w:rStyle w:val="Hyperlink"/>
-            <w:noProof/>
-          </w:rPr>
-          <w:t>VII.</w:t>
-        </w:r>
-        <w:r>
-          <w:rPr>
-            <w:noProof/>
-            <w:lang w:val="en-US" w:eastAsia="en-US"/>
-          </w:rPr>
-          <w:tab/>
-        </w:r>
-        <w:r>
-          <w:rPr>
-            <w:rStyle w:val="Hyperlink"/>
-            <w:noProof/>
-          </w:rPr>
-          <w:t>Scoring</w:t>
-        </w:r>
-        <w:r>
-          <w:rPr>
-            <w:noProof/>
-            <w:webHidden/>
-          </w:rPr>
-          <w:tab/>
-        </w:r>
-        <w:r>
-          <w:rPr>
-            <w:noProof/>
-            <w:webHidden/>
-          </w:rPr>
-          <w:fldChar w:fldCharType="begin"/>
-        </w:r>
-        <w:r>
-          <w:rPr>
-            <w:noProof/>
-            <w:webHidden/>
-          </w:rPr>
-          <w:instrText xml:space="preserve"> PAGEREF _Toc352844701 \h </w:instrText>
-        </w:r>
-        <w:r>
-          <w:rPr>
-            <w:noProof/>
-            <w:webHidden/>
-          </w:rPr>
-        </w:r>
-        <w:r>
-          <w:rPr>
-            <w:noProof/>
-            <w:webHidden/>
-          </w:rPr>
-          <w:fldChar w:fldCharType="separate"/>
-        </w:r>
-        <w:r>
-          <w:rPr>
-            <w:noProof/>
-            <w:webHidden/>
-          </w:rPr>
-          <w:t>6</w:t>
-        </w:r>
-        <w:r>
-          <w:rPr>
-            <w:noProof/>
-            <w:webHidden/>
-          </w:rPr>
-          <w:fldChar w:fldCharType="end"/>
-        </w:r>
-      </w:hyperlink>
-    </w:p>
-    <w:p>
-      <w:pPr>
-        <w:pStyle w:val="TOC1"/>
-        <w:rPr>
-          <w:noProof/>
-          <w:lang w:val="en-US" w:eastAsia="en-US"/>
-        </w:rPr>
-      </w:pPr>
-      <w:hyperlink w:anchor="_Toc352844702" w:history="1">
-        <w:r>
-          <w:rPr>
-            <w:rStyle w:val="Hyperlink"/>
-            <w:noProof/>
-          </w:rPr>
-          <w:t>VIII.</w:t>
-        </w:r>
-        <w:r>
-          <w:rPr>
-            <w:noProof/>
-            <w:lang w:val="en-US" w:eastAsia="en-US"/>
-          </w:rPr>
-          <w:tab/>
-        </w:r>
-        <w:r>
-          <w:rPr>
-            <w:rStyle w:val="Hyperlink"/>
-            <w:noProof/>
-          </w:rPr>
-          <w:t>Sound Index</w:t>
-        </w:r>
-        <w:r>
-          <w:rPr>
-            <w:noProof/>
-            <w:webHidden/>
-          </w:rPr>
-          <w:tab/>
-        </w:r>
-        <w:r>
-          <w:rPr>
-            <w:noProof/>
-            <w:webHidden/>
-          </w:rPr>
-          <w:fldChar w:fldCharType="begin"/>
-        </w:r>
-        <w:r>
-          <w:rPr>
-            <w:noProof/>
-            <w:webHidden/>
-          </w:rPr>
-          <w:instrText xml:space="preserve"> PAGEREF _Toc352844702 \h </w:instrText>
-        </w:r>
-        <w:r>
-          <w:rPr>
-            <w:noProof/>
-            <w:webHidden/>
-          </w:rPr>
-        </w:r>
-        <w:r>
-          <w:rPr>
-            <w:noProof/>
-            <w:webHidden/>
-          </w:rPr>
-          <w:fldChar w:fldCharType="separate"/>
-        </w:r>
-        <w:r>
-          <w:rPr>
-            <w:noProof/>
-            <w:webHidden/>
-          </w:rPr>
-          <w:t>6</w:t>
-        </w:r>
-        <w:r>
-          <w:rPr>
-            <w:noProof/>
-            <w:webHidden/>
-          </w:rPr>
-          <w:fldChar w:fldCharType="end"/>
-        </w:r>
-      </w:hyperlink>
-    </w:p>
-    <w:p>
-      <w:pPr>
-        <w:pStyle w:val="TOC1"/>
-        <w:rPr>
-          <w:noProof/>
-          <w:lang w:val="en-US" w:eastAsia="en-US"/>
-        </w:rPr>
-      </w:pPr>
-      <w:hyperlink w:anchor="_Toc352844703" w:history="1">
-        <w:r>
-          <w:rPr>
-            <w:rStyle w:val="Hyperlink"/>
-            <w:noProof/>
-          </w:rPr>
-          <w:t>IX.</w:t>
-        </w:r>
-        <w:r>
-          <w:rPr>
-            <w:noProof/>
-            <w:lang w:val="en-US" w:eastAsia="en-US"/>
-          </w:rPr>
-          <w:tab/>
-        </w:r>
-        <w:r>
-          <w:rPr>
-            <w:rStyle w:val="Hyperlink"/>
-            <w:noProof/>
-          </w:rPr>
-          <w:t>Art Index</w:t>
-        </w:r>
-        <w:r>
-          <w:rPr>
-            <w:noProof/>
-            <w:webHidden/>
-          </w:rPr>
-          <w:tab/>
-        </w:r>
-        <w:r>
-          <w:rPr>
-            <w:noProof/>
-            <w:webHidden/>
-          </w:rPr>
-          <w:fldChar w:fldCharType="begin"/>
-        </w:r>
-        <w:r>
-          <w:rPr>
-            <w:noProof/>
-            <w:webHidden/>
-          </w:rPr>
-          <w:instrText xml:space="preserve"> PAGEREF _Toc352844703 \h </w:instrText>
-        </w:r>
-        <w:r>
-          <w:rPr>
-            <w:noProof/>
-            <w:webHidden/>
-          </w:rPr>
-        </w:r>
-        <w:r>
-          <w:rPr>
-            <w:noProof/>
-            <w:webHidden/>
-          </w:rPr>
-          <w:fldChar w:fldCharType="separate"/>
-        </w:r>
-        <w:r>
-          <w:rPr>
-            <w:noProof/>
-            <w:webHidden/>
-          </w:rPr>
-          <w:t>6</w:t>
         </w:r>
         <w:r>
           <w:rPr>
@@ -1347,7 +1122,7 @@
           <w:numId w:val="3"/>
         </w:numPr>
       </w:pPr>
-      <w:bookmarkStart w:id="2" w:name="_Toc352844695"/>
+      <w:bookmarkStart w:id="2" w:name="_Toc354550992"/>
       <w:r>
         <w:lastRenderedPageBreak/>
         <w:t>Site Description</w:t>
@@ -1393,6 +1168,7 @@
           <w:numId w:val="3"/>
         </w:numPr>
       </w:pPr>
+      <w:bookmarkStart w:id="3" w:name="_Toc354550993"/>
       <w:proofErr w:type="spellStart"/>
       <w:r>
         <w:t>Nav</w:t>
@@ -1401,6 +1177,7 @@
       <w:r>
         <w:t xml:space="preserve"> Bar</w:t>
       </w:r>
+      <w:bookmarkEnd w:id="3"/>
     </w:p>
     <w:p>
       <w:pPr>
@@ -1541,18 +1318,132 @@
             <v:path arrowok="t" fillok="f" o:connecttype="none"/>
             <o:lock v:ext="edit" shapetype="t"/>
           </v:shapetype>
-          <v:shape id="_x0000_s1031" type="#_x0000_t32" style="position:absolute;left:0;text-align:left;margin-left:404.8pt;margin-top:34.9pt;width:23.65pt;height:46.3pt;flip:x y;z-index:251664384" o:connectortype="straight" strokecolor="red">
+          <v:shape id="_x0000_s1031" type="#_x0000_t32" style="position:absolute;left:0;text-align:left;margin-left:293.9pt;margin-top:47.85pt;width:79.1pt;height:69.2pt;flip:x y;z-index:251664384" o:connectortype="straight" strokecolor="red">
             <v:stroke endarrow="block"/>
           </v:shape>
         </w:pict>
       </w:r>
       <w:r>
         <w:rPr>
+          <w:i/>
+          <w:noProof/>
+          <w:sz w:val="24"/>
+          <w:szCs w:val="24"/>
+          <w:lang w:val="en-US" w:eastAsia="en-US"/>
+        </w:rPr>
+        <w:pict>
+          <v:shape id="_x0000_s1029" type="#_x0000_t32" style="position:absolute;left:0;text-align:left;margin-left:109.8pt;margin-top:67.85pt;width:56.65pt;height:38.85pt;flip:x y;z-index:251661312" o:connectortype="straight" strokecolor="red">
+            <v:stroke endarrow="block"/>
+          </v:shape>
+        </w:pict>
+      </w:r>
+      <w:r>
+        <w:rPr>
+          <w:i/>
+          <w:noProof/>
+          <w:sz w:val="24"/>
+          <w:szCs w:val="24"/>
+          <w:lang w:val="en-US" w:eastAsia="en-US"/>
+        </w:rPr>
+        <w:drawing>
+          <wp:inline distT="0" distB="0" distL="0" distR="0">
+            <wp:extent cx="4672871" cy="1072791"/>
+            <wp:effectExtent l="19050" t="0" r="0" b="0"/>
+            <wp:docPr id="7" name="Picture 7"/>
+            <wp:cNvGraphicFramePr>
+              <a:graphicFrameLocks xmlns:a="http://schemas.openxmlformats.org/drawingml/2006/main" noChangeAspect="1"/>
+            </wp:cNvGraphicFramePr>
+            <a:graphic xmlns:a="http://schemas.openxmlformats.org/drawingml/2006/main">
+              <a:graphicData uri="http://schemas.openxmlformats.org/drawingml/2006/picture">
+                <pic:pic xmlns:pic="http://schemas.openxmlformats.org/drawingml/2006/picture">
+                  <pic:nvPicPr>
+                    <pic:cNvPr id="0" name="Picture 7"/>
+                    <pic:cNvPicPr>
+                      <a:picLocks noChangeAspect="1" noChangeArrowheads="1"/>
+                    </pic:cNvPicPr>
+                  </pic:nvPicPr>
+                  <pic:blipFill>
+                    <a:blip r:embed="rId13" cstate="print"/>
+                    <a:srcRect/>
+                    <a:stretch>
+                      <a:fillRect/>
+                    </a:stretch>
+                  </pic:blipFill>
+                  <pic:spPr bwMode="auto">
+                    <a:xfrm>
+                      <a:off x="0" y="0"/>
+                      <a:ext cx="4674303" cy="1073120"/>
+                    </a:xfrm>
+                    <a:prstGeom prst="rect">
+                      <a:avLst/>
+                    </a:prstGeom>
+                    <a:noFill/>
+                    <a:ln w="9525">
+                      <a:noFill/>
+                      <a:miter lim="800000"/>
+                      <a:headEnd/>
+                      <a:tailEnd/>
+                    </a:ln>
+                  </pic:spPr>
+                </pic:pic>
+              </a:graphicData>
+            </a:graphic>
+          </wp:inline>
+        </w:drawing>
+      </w:r>
+    </w:p>
+    <w:p>
+      <w:pPr>
+        <w:pStyle w:val="ListParagraph"/>
+        <w:rPr>
+          <w:i/>
+          <w:sz w:val="24"/>
+          <w:szCs w:val="24"/>
+        </w:rPr>
+      </w:pPr>
+      <w:r>
+        <w:rPr>
+          <w:noProof/>
+        </w:rPr>
+        <w:pict>
+          <v:shape id="_x0000_s1030" type="#_x0000_t202" style="position:absolute;left:0;text-align:left;margin-left:166.45pt;margin-top:3.25pt;width:175.75pt;height:47.7pt;z-index:251663360;mso-width-relative:margin;mso-height-relative:margin" stroked="f">
+            <v:textbox>
+              <w:txbxContent>
+                <w:p>
+                  <w:r>
+                    <w:t xml:space="preserve">Current page will stand out from rest of links in </w:t>
+                  </w:r>
+                  <w:proofErr w:type="spellStart"/>
+                  <w:r>
+                    <w:t>nav</w:t>
+                  </w:r>
+                  <w:proofErr w:type="spellEnd"/>
+                  <w:r>
+                    <w:t xml:space="preserve"> bar</w:t>
+                  </w:r>
+                </w:p>
+              </w:txbxContent>
+            </v:textbox>
+          </v:shape>
+        </w:pict>
+      </w:r>
+    </w:p>
+    <w:p>
+      <w:pPr>
+        <w:pStyle w:val="ListParagraph"/>
+        <w:rPr>
+          <w:i/>
+          <w:sz w:val="24"/>
+          <w:szCs w:val="24"/>
+        </w:rPr>
+      </w:pPr>
+      <w:r>
+        <w:rPr>
           <w:noProof/>
           <w:lang w:val="en-US" w:eastAsia="en-US"/>
         </w:rPr>
         <w:pict>
-          <v:shape id="_x0000_s1032" type="#_x0000_t202" style="position:absolute;left:0;text-align:left;margin-left:404.8pt;margin-top:81.2pt;width:110.55pt;height:63.55pt;z-index:251665408;mso-height-percent:200;mso-height-percent:200;mso-width-relative:margin;mso-height-relative:margin" stroked="f">
+          <v:shape id="_x0000_s1032" type="#_x0000_t202" style="position:absolute;left:0;text-align:left;margin-left:352.85pt;margin-top:3.2pt;width:110.55pt;height:48.1pt;z-index:251665408;mso-height-percent:200;mso-height-percent:200;mso-width-relative:margin;mso-height-relative:margin" stroked="f">
             <v:textbox style="mso-fit-shape-to-text:t">
               <w:txbxContent>
                 <w:p>
@@ -1575,44 +1466,43 @@
       </w:r>
       <w:r>
         <w:rPr>
+          <w:i/>
+          <w:sz w:val="24"/>
+          <w:szCs w:val="24"/>
+        </w:rPr>
+        <w:t>Mobile site:</w:t>
+      </w:r>
+    </w:p>
+    <w:p>
+      <w:pPr>
+        <w:pStyle w:val="ListParagraph"/>
+        <w:rPr>
+          <w:i/>
+          <w:sz w:val="24"/>
+          <w:szCs w:val="24"/>
+        </w:rPr>
+      </w:pPr>
+      <w:r>
+        <w:rPr>
           <w:noProof/>
+          <w:lang w:val="en-US" w:eastAsia="en-US"/>
         </w:rPr>
         <w:pict>
-          <v:shape id="_x0000_s1030" type="#_x0000_t202" style="position:absolute;left:0;text-align:left;margin-left:282.25pt;margin-top:81.2pt;width:110.55pt;height:63.55pt;z-index:251663360;mso-height-percent:200;mso-height-percent:200;mso-width-relative:margin;mso-height-relative:margin" stroked="f">
-            <v:textbox style="mso-fit-shape-to-text:t">
-              <w:txbxContent>
-                <w:p>
-                  <w:r>
-                    <w:t xml:space="preserve">Current page will stand out from rest of links in </w:t>
-                  </w:r>
-                  <w:proofErr w:type="spellStart"/>
-                  <w:r>
-                    <w:t>nav</w:t>
-                  </w:r>
-                  <w:proofErr w:type="spellEnd"/>
-                  <w:r>
-                    <w:t xml:space="preserve"> bar</w:t>
-                  </w:r>
-                </w:p>
-              </w:txbxContent>
-            </v:textbox>
-          </v:shape>
-        </w:pict>
-      </w:r>
-      <w:r>
-        <w:rPr>
-          <w:i/>
-          <w:noProof/>
-          <w:sz w:val="24"/>
-          <w:szCs w:val="24"/>
-          <w:lang w:val="en-US" w:eastAsia="en-US"/>
-        </w:rPr>
-        <w:pict>
-          <v:shape id="_x0000_s1029" type="#_x0000_t32" style="position:absolute;left:0;text-align:left;margin-left:336.9pt;margin-top:45.65pt;width:0;height:35.55pt;flip:y;z-index:251661312" o:connectortype="straight" strokecolor="red">
+          <v:shape id="_x0000_s1050" type="#_x0000_t32" style="position:absolute;left:0;text-align:left;margin-left:152.8pt;margin-top:9.15pt;width:13.65pt;height:15.7pt;flip:x;z-index:251676672" o:connectortype="straight" strokecolor="red">
             <v:stroke endarrow="block"/>
           </v:shape>
         </w:pict>
       </w:r>
+    </w:p>
+    <w:p>
+      <w:pPr>
+        <w:pStyle w:val="ListParagraph"/>
+        <w:rPr>
+          <w:i/>
+          <w:sz w:val="24"/>
+          <w:szCs w:val="24"/>
+        </w:rPr>
+      </w:pPr>
       <w:r>
         <w:rPr>
           <w:i/>
@@ -1623,9 +1513,9 @@
         </w:rPr>
         <w:drawing>
           <wp:inline distT="0" distB="0" distL="0" distR="0">
-            <wp:extent cx="5943600" cy="1009729"/>
+            <wp:extent cx="3208020" cy="1963420"/>
             <wp:effectExtent l="19050" t="0" r="0" b="0"/>
-            <wp:docPr id="8" name="Picture 8"/>
+            <wp:docPr id="4" name="Picture 4"/>
             <wp:cNvGraphicFramePr>
               <a:graphicFrameLocks xmlns:a="http://schemas.openxmlformats.org/drawingml/2006/main" noChangeAspect="1"/>
             </wp:cNvGraphicFramePr>
@@ -1633,13 +1523,13 @@
               <a:graphicData uri="http://schemas.openxmlformats.org/drawingml/2006/picture">
                 <pic:pic xmlns:pic="http://schemas.openxmlformats.org/drawingml/2006/picture">
                   <pic:nvPicPr>
-                    <pic:cNvPr id="0" name="Picture 8"/>
+                    <pic:cNvPr id="0" name="Picture 4"/>
                     <pic:cNvPicPr>
                       <a:picLocks noChangeAspect="1" noChangeArrowheads="1"/>
                     </pic:cNvPicPr>
                   </pic:nvPicPr>
                   <pic:blipFill>
-                    <a:blip r:embed="rId13" cstate="print"/>
+                    <a:blip r:embed="rId14" cstate="print"/>
                     <a:srcRect/>
                     <a:stretch>
                       <a:fillRect/>
@@ -1648,7 +1538,7 @@
                   <pic:spPr bwMode="auto">
                     <a:xfrm>
                       <a:off x="0" y="0"/>
-                      <a:ext cx="5943600" cy="1009729"/>
+                      <a:ext cx="3208020" cy="1963420"/>
                     </a:xfrm>
                     <a:prstGeom prst="rect">
                       <a:avLst/>
@@ -1671,135 +1561,16 @@
     <w:p>
       <w:pPr>
         <w:pStyle w:val="Heading1"/>
-        <w:ind w:left="720"/>
-      </w:pPr>
-      <w:bookmarkStart w:id="3" w:name="_Toc352844697"/>
-    </w:p>
-    <w:p>
-      <w:pPr>
-        <w:pStyle w:val="ListParagraph"/>
-        <w:rPr>
-          <w:i/>
-          <w:sz w:val="24"/>
-          <w:szCs w:val="24"/>
-        </w:rPr>
-      </w:pPr>
-    </w:p>
-    <w:p>
-      <w:pPr>
-        <w:pStyle w:val="ListParagraph"/>
-        <w:rPr>
-          <w:i/>
-          <w:sz w:val="24"/>
-          <w:szCs w:val="24"/>
-        </w:rPr>
-      </w:pPr>
-      <w:r>
-        <w:rPr>
-          <w:i/>
-          <w:sz w:val="24"/>
-          <w:szCs w:val="24"/>
-        </w:rPr>
-        <w:t>Mobile site:</w:t>
-      </w:r>
-      <w:r>
-        <w:rPr>
-          <w:noProof/>
-          <w:lang w:val="en-US" w:eastAsia="en-US"/>
-        </w:rPr>
-        <w:pict>
-          <v:shape id="_x0000_s1050" type="#_x0000_t32" style="position:absolute;left:0;text-align:left;margin-left:367.1pt;margin-top:4.8pt;width:37.7pt;height:44.1pt;z-index:251676672;mso-position-horizontal-relative:text;mso-position-vertical-relative:text" o:connectortype="straight" strokecolor="red">
-            <v:stroke endarrow="block"/>
-          </v:shape>
-        </w:pict>
-      </w:r>
-    </w:p>
-    <w:p>
-      <w:pPr>
-        <w:pStyle w:val="ListParagraph"/>
-        <w:rPr>
-          <w:i/>
-          <w:sz w:val="24"/>
-          <w:szCs w:val="24"/>
-        </w:rPr>
-      </w:pPr>
-    </w:p>
-    <w:p>
-      <w:pPr>
-        <w:pStyle w:val="ListParagraph"/>
-        <w:rPr>
-          <w:i/>
-          <w:sz w:val="24"/>
-          <w:szCs w:val="24"/>
-        </w:rPr>
-      </w:pPr>
-      <w:r>
-        <w:rPr>
-          <w:i/>
-          <w:noProof/>
-          <w:sz w:val="24"/>
-          <w:szCs w:val="24"/>
-          <w:lang w:val="en-US" w:eastAsia="en-US"/>
-        </w:rPr>
-        <w:drawing>
-          <wp:inline distT="0" distB="0" distL="0" distR="0">
-            <wp:extent cx="5366385" cy="704850"/>
-            <wp:effectExtent l="19050" t="0" r="5715" b="0"/>
-            <wp:docPr id="3" name="Picture 13"/>
-            <wp:cNvGraphicFramePr>
-              <a:graphicFrameLocks xmlns:a="http://schemas.openxmlformats.org/drawingml/2006/main" noChangeAspect="1"/>
-            </wp:cNvGraphicFramePr>
-            <a:graphic xmlns:a="http://schemas.openxmlformats.org/drawingml/2006/main">
-              <a:graphicData uri="http://schemas.openxmlformats.org/drawingml/2006/picture">
-                <pic:pic xmlns:pic="http://schemas.openxmlformats.org/drawingml/2006/picture">
-                  <pic:nvPicPr>
-                    <pic:cNvPr id="0" name="Picture 13"/>
-                    <pic:cNvPicPr>
-                      <a:picLocks noChangeAspect="1" noChangeArrowheads="1"/>
-                    </pic:cNvPicPr>
-                  </pic:nvPicPr>
-                  <pic:blipFill>
-                    <a:blip r:embed="rId14" cstate="print"/>
-                    <a:srcRect/>
-                    <a:stretch>
-                      <a:fillRect/>
-                    </a:stretch>
-                  </pic:blipFill>
-                  <pic:spPr bwMode="auto">
-                    <a:xfrm>
-                      <a:off x="0" y="0"/>
-                      <a:ext cx="5366385" cy="704850"/>
-                    </a:xfrm>
-                    <a:prstGeom prst="rect">
-                      <a:avLst/>
-                    </a:prstGeom>
-                    <a:noFill/>
-                    <a:ln w="9525">
-                      <a:noFill/>
-                      <a:miter lim="800000"/>
-                      <a:headEnd/>
-                      <a:tailEnd/>
-                    </a:ln>
-                  </pic:spPr>
-                </pic:pic>
-              </a:graphicData>
-            </a:graphic>
-          </wp:inline>
-        </w:drawing>
-      </w:r>
-    </w:p>
-    <w:bookmarkEnd w:id="3"/>
-    <w:p>
-      <w:pPr>
-        <w:pStyle w:val="Heading1"/>
         <w:numPr>
           <w:ilvl w:val="0"/>
           <w:numId w:val="3"/>
         </w:numPr>
       </w:pPr>
+      <w:bookmarkStart w:id="4" w:name="_Toc354550994"/>
       <w:r>
         <w:t>Colours</w:t>
       </w:r>
+      <w:bookmarkEnd w:id="4"/>
     </w:p>
     <w:p>
       <w:pPr>
@@ -1956,6 +1727,7 @@
                 <w:sz w:val="24"/>
                 <w:szCs w:val="24"/>
               </w:rPr>
+              <w:lastRenderedPageBreak/>
               <w:t>Black</w:t>
             </w:r>
           </w:p>
@@ -2079,7 +1851,6 @@
                 <w:sz w:val="24"/>
                 <w:szCs w:val="24"/>
               </w:rPr>
-              <w:lastRenderedPageBreak/>
               <w:t>Grey</w:t>
             </w:r>
           </w:p>
@@ -2442,47 +2213,20 @@
     </w:tbl>
     <w:p>
       <w:pPr>
-        <w:pStyle w:val="ListParagraph"/>
-        <w:jc w:val="center"/>
-        <w:rPr>
-          <w:i/>
-          <w:sz w:val="24"/>
-          <w:szCs w:val="24"/>
-        </w:rPr>
-      </w:pPr>
-    </w:p>
-    <w:p>
-      <w:pPr>
-        <w:pStyle w:val="ListParagraph"/>
-        <w:rPr>
-          <w:i/>
-          <w:sz w:val="24"/>
-          <w:szCs w:val="24"/>
-        </w:rPr>
-      </w:pPr>
-    </w:p>
-    <w:p>
-      <w:pPr>
-        <w:pStyle w:val="ListParagraph"/>
-        <w:jc w:val="center"/>
-        <w:rPr>
-          <w:i/>
-          <w:sz w:val="24"/>
-          <w:szCs w:val="24"/>
-        </w:rPr>
-      </w:pPr>
-    </w:p>
-    <w:p>
-      <w:pPr>
         <w:pStyle w:val="Heading1"/>
         <w:numPr>
           <w:ilvl w:val="0"/>
           <w:numId w:val="3"/>
         </w:numPr>
       </w:pPr>
-      <w:r>
-        <w:t>Typography</w:t>
-      </w:r>
+      <w:bookmarkStart w:id="5" w:name="_Toc354550995"/>
+      <w:r>
+        <w:t>T</w:t>
+      </w:r>
+      <w:r>
+        <w:t>ypography</w:t>
+      </w:r>
+      <w:bookmarkEnd w:id="5"/>
     </w:p>
     <w:p>
       <w:pPr>
@@ -3358,10 +3102,12 @@
           <w:numId w:val="3"/>
         </w:numPr>
       </w:pPr>
+      <w:bookmarkStart w:id="6" w:name="_Toc354550996"/>
       <w:r>
         <w:lastRenderedPageBreak/>
         <w:t>Wireframes</w:t>
       </w:r>
+      <w:bookmarkEnd w:id="6"/>
     </w:p>
     <w:p>
       <w:pPr>
@@ -3371,9 +3117,11 @@
           <w:numId w:val="3"/>
         </w:numPr>
       </w:pPr>
+      <w:bookmarkStart w:id="7" w:name="_Toc354550997"/>
       <w:r>
         <w:t>Branding</w:t>
       </w:r>
+      <w:bookmarkEnd w:id="7"/>
     </w:p>
     <w:p>
       <w:pPr>
@@ -3519,9 +3267,9 @@
         </w:rPr>
         <w:drawing>
           <wp:inline distT="0" distB="0" distL="0" distR="0">
-            <wp:extent cx="2669988" cy="5058583"/>
+            <wp:extent cx="2540155" cy="4646951"/>
             <wp:effectExtent l="19050" t="0" r="0" b="0"/>
-            <wp:docPr id="16" name="Picture 16"/>
+            <wp:docPr id="1" name="Picture 1"/>
             <wp:cNvGraphicFramePr>
               <a:graphicFrameLocks xmlns:a="http://schemas.openxmlformats.org/drawingml/2006/main" noChangeAspect="1"/>
             </wp:cNvGraphicFramePr>
@@ -3529,7 +3277,7 @@
               <a:graphicData uri="http://schemas.openxmlformats.org/drawingml/2006/picture">
                 <pic:pic xmlns:pic="http://schemas.openxmlformats.org/drawingml/2006/picture">
                   <pic:nvPicPr>
-                    <pic:cNvPr id="0" name="Picture 16"/>
+                    <pic:cNvPr id="0" name="Picture 1"/>
                     <pic:cNvPicPr>
                       <a:picLocks noChangeAspect="1" noChangeArrowheads="1"/>
                     </pic:cNvPicPr>
@@ -3544,7 +3292,7 @@
                   <pic:spPr bwMode="auto">
                     <a:xfrm>
                       <a:off x="0" y="0"/>
-                      <a:ext cx="2673576" cy="5065381"/>
+                      <a:ext cx="2540208" cy="4647049"/>
                     </a:xfrm>
                     <a:prstGeom prst="rect">
                       <a:avLst/>
@@ -3599,6 +3347,7 @@
           <w:sz w:val="24"/>
           <w:szCs w:val="24"/>
         </w:rPr>
+        <w:lastRenderedPageBreak/>
         <w:t>index.html:</w:t>
       </w:r>
     </w:p>
@@ -4172,7 +3921,7 @@
         <w:rFonts w:asciiTheme="majorHAnsi" w:hAnsiTheme="majorHAnsi"/>
         <w:noProof/>
       </w:rPr>
-      <w:t>8</w:t>
+      <w:t>4</w:t>
     </w:r>
     <w:r>
       <w:rPr>
@@ -4243,7 +3992,7 @@
         <w:rFonts w:asciiTheme="majorHAnsi" w:hAnsiTheme="majorHAnsi" w:cstheme="minorHAnsi"/>
         <w:noProof/>
       </w:rPr>
-      <w:t>5</w:t>
+      <w:t>3</w:t>
     </w:r>
     <w:r>
       <w:rPr>
@@ -4358,7 +4107,7 @@
                   <w:szCs w:val="24"/>
                   <w:lang w:val="en-US"/>
                 </w:rPr>
-                <w:t>Personal Portfolio - Mobile Site</w:t>
+                <w:t>Personal Portfolio - Business Contact List</w:t>
               </w:r>
             </w:sdtContent>
           </w:sdt>
@@ -4543,7 +4292,7 @@
                   <w:szCs w:val="24"/>
                   <w:lang w:val="en-US"/>
                 </w:rPr>
-                <w:t>Personal Portfolio - Mobile Site</w:t>
+                <w:t>Personal Portfolio - Business Contact List</w:t>
               </w:r>
             </w:sdtContent>
           </w:sdt>
@@ -5838,16 +5587,16 @@
 </file>
 
 <file path=customXml/item2.xml><?xml version="1.0" encoding="utf-8"?>
-<p:properties xmlns:p="http://schemas.microsoft.com/office/2006/metadata/properties" xmlns:xsi="http://www.w3.org/2001/XMLSchema-instance" xmlns:pc="http://schemas.microsoft.com/office/infopath/2007/PartnerControls"/>
-</file>
-
-<file path=customXml/item3.xml><?xml version="1.0" encoding="utf-8"?>
 <?mso-contentType ?>
 <FormTemplates xmlns="http://schemas.microsoft.com/sharepoint/v3/contenttype/forms">
   <Display>DocumentLibraryForm</Display>
   <Edit>AssetEditForm</Edit>
   <New>DocumentLibraryForm</New>
 </FormTemplates>
+</file>
+
+<file path=customXml/item3.xml><?xml version="1.0" encoding="utf-8"?>
+<p:properties xmlns:p="http://schemas.microsoft.com/office/2006/metadata/properties" xmlns:xsi="http://www.w3.org/2001/XMLSchema-instance" xmlns:pc="http://schemas.microsoft.com/office/infopath/2007/PartnerControls"/>
 </file>
 
 <file path=customXml/item4.xml><?xml version="1.0" encoding="utf-8"?>
@@ -5867,18 +5616,18 @@
 </file>
 
 <file path=customXml/itemProps2.xml><?xml version="1.0" encoding="utf-8"?>
-<ds:datastoreItem xmlns:ds="http://schemas.openxmlformats.org/officeDocument/2006/customXml" ds:itemID="{6BD01D80-C71E-4C35-9EC9-AB4B2A68E7C1}">
+<ds:datastoreItem xmlns:ds="http://schemas.openxmlformats.org/officeDocument/2006/customXml" ds:itemID="{DF8A6096-AC3C-41A5-9CB9-998E1823050B}">
   <ds:schemaRefs>
-    <ds:schemaRef ds:uri="http://schemas.microsoft.com/office/2006/metadata/properties"/>
-    <ds:schemaRef ds:uri="http://schemas.microsoft.com/office/infopath/2007/PartnerControls"/>
+    <ds:schemaRef ds:uri="http://schemas.microsoft.com/sharepoint/v3/contenttype/forms"/>
   </ds:schemaRefs>
 </ds:datastoreItem>
 </file>
 
 <file path=customXml/itemProps3.xml><?xml version="1.0" encoding="utf-8"?>
-<ds:datastoreItem xmlns:ds="http://schemas.openxmlformats.org/officeDocument/2006/customXml" ds:itemID="{DF8A6096-AC3C-41A5-9CB9-998E1823050B}">
+<ds:datastoreItem xmlns:ds="http://schemas.openxmlformats.org/officeDocument/2006/customXml" ds:itemID="{6BD01D80-C71E-4C35-9EC9-AB4B2A68E7C1}">
   <ds:schemaRefs>
-    <ds:schemaRef ds:uri="http://schemas.microsoft.com/sharepoint/v3/contenttype/forms"/>
+    <ds:schemaRef ds:uri="http://schemas.microsoft.com/office/2006/metadata/properties"/>
+    <ds:schemaRef ds:uri="http://schemas.microsoft.com/office/infopath/2007/PartnerControls"/>
   </ds:schemaRefs>
 </ds:datastoreItem>
 </file>
@@ -5893,7 +5642,7 @@
 </file>
 
 <file path=customXml/itemProps5.xml><?xml version="1.0" encoding="utf-8"?>
-<ds:datastoreItem xmlns:ds="http://schemas.openxmlformats.org/officeDocument/2006/customXml" ds:itemID="{28799786-8D59-4DDA-ABBC-95E4274F4D17}">
+<ds:datastoreItem xmlns:ds="http://schemas.openxmlformats.org/officeDocument/2006/customXml" ds:itemID="{49730F4B-C08A-4A84-A792-D308FAA14BFF}">
   <ds:schemaRefs>
     <ds:schemaRef ds:uri="http://schemas.openxmlformats.org/officeDocument/2006/bibliography"/>
   </ds:schemaRefs>

</xml_diff>